<commit_message>
Installation aus ZIP Datei hinzugefügt.
</commit_message>
<xml_diff>
--- a/Dokumentation/Installationshandbuch_EF_App.docx
+++ b/Dokumentation/Installationshandbuch_EF_App.docx
@@ -188,6 +188,7 @@
                                       <w:dataBinding w:prefixMappings="xmlns:ns0='http://purl.org/dc/elements/1.1/' xmlns:ns1='http://schemas.openxmlformats.org/package/2006/metadata/core-properties' " w:xpath="/ns1:coreProperties[1]/ns0:title[1]" w:storeItemID="{6C3C8BC8-F283-45AE-878A-BAB7291924A1}"/>
                                       <w:text/>
                                     </w:sdtPr>
+                                    <w:sdtEndPr/>
                                     <w:sdtContent>
                                       <w:r>
                                         <w:rPr>
@@ -198,16 +199,6 @@
                                           <w:szCs w:val="32"/>
                                         </w:rPr>
                                         <w:t>Installationshandbuch</w:t>
-                                      </w:r>
-                                      <w:r>
-                                        <w:rPr>
-                                          <w:b/>
-                                          <w:bCs/>
-                                          <w:color w:val="FFFFFF" w:themeColor="background1"/>
-                                          <w:sz w:val="32"/>
-                                          <w:szCs w:val="32"/>
-                                        </w:rPr>
-                                        <w:t xml:space="preserve"> </w:t>
                                       </w:r>
                                     </w:sdtContent>
                                   </w:sdt>
@@ -372,6 +363,7 @@
                                 <w:dataBinding w:prefixMappings="xmlns:ns0='http://purl.org/dc/elements/1.1/' xmlns:ns1='http://schemas.openxmlformats.org/package/2006/metadata/core-properties' " w:xpath="/ns1:coreProperties[1]/ns0:title[1]" w:storeItemID="{6C3C8BC8-F283-45AE-878A-BAB7291924A1}"/>
                                 <w:text/>
                               </w:sdtPr>
+                              <w:sdtEndPr/>
                               <w:sdtContent>
                                 <w:r>
                                   <w:rPr>
@@ -382,16 +374,6 @@
                                     <w:szCs w:val="32"/>
                                   </w:rPr>
                                   <w:t>Installationshandbuch</w:t>
-                                </w:r>
-                                <w:r>
-                                  <w:rPr>
-                                    <w:b/>
-                                    <w:bCs/>
-                                    <w:color w:val="FFFFFF" w:themeColor="background1"/>
-                                    <w:sz w:val="32"/>
-                                    <w:szCs w:val="32"/>
-                                  </w:rPr>
-                                  <w:t xml:space="preserve"> </w:t>
                                 </w:r>
                               </w:sdtContent>
                             </w:sdt>
@@ -570,6 +552,7 @@
                                   <w:dataBinding w:prefixMappings="xmlns:ns0='http://purl.org/dc/elements/1.1/' xmlns:ns1='http://schemas.openxmlformats.org/package/2006/metadata/core-properties' " w:xpath="/ns1:coreProperties[1]/ns0:subject[1]" w:storeItemID="{6C3C8BC8-F283-45AE-878A-BAB7291924A1}"/>
                                   <w:text/>
                                 </w:sdtPr>
+                                <w:sdtEndPr/>
                                 <w:sdtContent>
                                   <w:p>
                                     <w:pPr>
@@ -608,6 +591,7 @@
                                   <w:dataBinding w:prefixMappings="xmlns:ns0='http://purl.org/dc/elements/1.1/' xmlns:ns1='http://schemas.openxmlformats.org/package/2006/metadata/core-properties' " w:xpath="/ns1:coreProperties[1]/ns0:creator[1]" w:storeItemID="{6C3C8BC8-F283-45AE-878A-BAB7291924A1}"/>
                                   <w:text/>
                                 </w:sdtPr>
+                                <w:sdtEndPr/>
                                 <w:sdtContent>
                                   <w:p>
                                     <w:pPr>
@@ -935,6 +919,7 @@
                                     <w:calendar w:val="gregorian"/>
                                   </w:date>
                                 </w:sdtPr>
+                                <w:sdtEndPr/>
                                 <w:sdtContent>
                                   <w:p>
                                     <w:pPr>
@@ -1171,8 +1156,6 @@
       <w:r>
         <w:t xml:space="preserve">GitHub </w:t>
       </w:r>
-      <w:bookmarkStart w:id="3" w:name="_GoBack"/>
-      <w:bookmarkEnd w:id="3"/>
       <w:r>
         <w:t>Sourcen</w:t>
       </w:r>
@@ -1870,9 +1853,187 @@
         </w:drawing>
       </w:r>
     </w:p>
+    <w:p>
+      <w:r>
+        <w:br w:type="page"/>
+      </w:r>
+    </w:p>
     <w:p/>
+    <w:p>
+      <w:pPr>
+        <w:pStyle w:val="berschrift1"/>
+      </w:pPr>
+      <w:r>
+        <w:t>Installation aus de</w:t>
+      </w:r>
+      <w:r>
+        <w:t>r ZIP Datei</w:t>
+      </w:r>
+    </w:p>
+    <w:p>
+      <w:r>
+        <w:t>Die GitHub Sourcen werden auch als ZIP Datei mitgeliefert. Die Installation ist sehr ähnlich zu der aus dem GitHub Repository. Lediglich die ersten Schritte unterscheiden sich:</w:t>
+      </w:r>
+    </w:p>
+    <w:p>
+      <w:pPr>
+        <w:pStyle w:val="Listenabsatz"/>
+        <w:numPr>
+          <w:ilvl w:val="0"/>
+          <w:numId w:val="21"/>
+        </w:numPr>
+      </w:pPr>
+      <w:r>
+        <w:t>Die ZIP Datei „sourcen-bll.zip“ in einen Ordner entpacken</w:t>
+      </w:r>
+    </w:p>
+    <w:p>
+      <w:pPr>
+        <w:pStyle w:val="Listenabsatz"/>
+        <w:numPr>
+          <w:ilvl w:val="0"/>
+          <w:numId w:val="21"/>
+        </w:numPr>
+      </w:pPr>
+      <w:r>
+        <w:t xml:space="preserve">Android Studio starten und „Open an </w:t>
+      </w:r>
+      <w:proofErr w:type="spellStart"/>
+      <w:r>
+        <w:t>Existing</w:t>
+      </w:r>
+      <w:proofErr w:type="spellEnd"/>
+      <w:r>
+        <w:t xml:space="preserve"> Project“ auswählen:</w:t>
+      </w:r>
+      <w:r>
+        <w:br/>
+      </w:r>
+      <w:r>
+        <w:drawing>
+          <wp:inline distT="0" distB="0" distL="0" distR="0" wp14:anchorId="1B2CC08A" wp14:editId="020153C8">
+            <wp:extent cx="3003885" cy="2920621"/>
+            <wp:effectExtent l="0" t="0" r="6350" b="0"/>
+            <wp:docPr id="1" name="Grafik 1"/>
+            <wp:cNvGraphicFramePr>
+              <a:graphicFrameLocks xmlns:a="http://schemas.openxmlformats.org/drawingml/2006/main" noChangeAspect="1"/>
+            </wp:cNvGraphicFramePr>
+            <a:graphic xmlns:a="http://schemas.openxmlformats.org/drawingml/2006/main">
+              <a:graphicData uri="http://schemas.openxmlformats.org/drawingml/2006/picture">
+                <pic:pic xmlns:pic="http://schemas.openxmlformats.org/drawingml/2006/picture">
+                  <pic:nvPicPr>
+                    <pic:cNvPr id="1" name=""/>
+                    <pic:cNvPicPr/>
+                  </pic:nvPicPr>
+                  <pic:blipFill>
+                    <a:blip r:embed="rId23"/>
+                    <a:stretch>
+                      <a:fillRect/>
+                    </a:stretch>
+                  </pic:blipFill>
+                  <pic:spPr>
+                    <a:xfrm>
+                      <a:off x="0" y="0"/>
+                      <a:ext cx="3022537" cy="2938756"/>
+                    </a:xfrm>
+                    <a:prstGeom prst="rect">
+                      <a:avLst/>
+                    </a:prstGeom>
+                  </pic:spPr>
+                </pic:pic>
+              </a:graphicData>
+            </a:graphic>
+          </wp:inline>
+        </w:drawing>
+      </w:r>
+    </w:p>
+    <w:p>
+      <w:pPr>
+        <w:pStyle w:val="Listenabsatz"/>
+        <w:numPr>
+          <w:ilvl w:val="0"/>
+          <w:numId w:val="21"/>
+        </w:numPr>
+      </w:pPr>
+      <w:r>
+        <w:t>Den Ordner mit den entpackten Sourcen auswählen (er wird als Android Projekt erkannt und hat ein grünen Kopf)</w:t>
+      </w:r>
+      <w:r>
+        <w:br/>
+      </w:r>
+      <w:bookmarkStart w:id="3" w:name="_GoBack"/>
+      <w:r>
+        <w:drawing>
+          <wp:inline distT="0" distB="0" distL="0" distR="0" wp14:anchorId="06E79D50" wp14:editId="67925891">
+            <wp:extent cx="2913797" cy="3310511"/>
+            <wp:effectExtent l="0" t="0" r="1270" b="4445"/>
+            <wp:docPr id="3" name="Grafik 3"/>
+            <wp:cNvGraphicFramePr>
+              <a:graphicFrameLocks xmlns:a="http://schemas.openxmlformats.org/drawingml/2006/main" noChangeAspect="1"/>
+            </wp:cNvGraphicFramePr>
+            <a:graphic xmlns:a="http://schemas.openxmlformats.org/drawingml/2006/main">
+              <a:graphicData uri="http://schemas.openxmlformats.org/drawingml/2006/picture">
+                <pic:pic xmlns:pic="http://schemas.openxmlformats.org/drawingml/2006/picture">
+                  <pic:nvPicPr>
+                    <pic:cNvPr id="1" name=""/>
+                    <pic:cNvPicPr/>
+                  </pic:nvPicPr>
+                  <pic:blipFill>
+                    <a:blip r:embed="rId24"/>
+                    <a:stretch>
+                      <a:fillRect/>
+                    </a:stretch>
+                  </pic:blipFill>
+                  <pic:spPr>
+                    <a:xfrm>
+                      <a:off x="0" y="0"/>
+                      <a:ext cx="2952507" cy="3354491"/>
+                    </a:xfrm>
+                    <a:prstGeom prst="rect">
+                      <a:avLst/>
+                    </a:prstGeom>
+                  </pic:spPr>
+                </pic:pic>
+              </a:graphicData>
+            </a:graphic>
+          </wp:inline>
+        </w:drawing>
+      </w:r>
+      <w:bookmarkEnd w:id="3"/>
+    </w:p>
+    <w:p>
+      <w:pPr>
+        <w:pStyle w:val="Listenabsatz"/>
+        <w:numPr>
+          <w:ilvl w:val="0"/>
+          <w:numId w:val="21"/>
+        </w:numPr>
+      </w:pPr>
+      <w:r>
+        <w:t xml:space="preserve">Die weiteren Schritte entsprechen der Anleitung oben nach dem </w:t>
+      </w:r>
+      <w:proofErr w:type="spellStart"/>
+      <w:r>
+        <w:t>Clonen</w:t>
+      </w:r>
+      <w:proofErr w:type="spellEnd"/>
+      <w:r>
+        <w:t xml:space="preserve"> </w:t>
+      </w:r>
+      <w:proofErr w:type="gramStart"/>
+      <w:r>
+        <w:t>der Sourcen</w:t>
+      </w:r>
+      <w:proofErr w:type="gramEnd"/>
+      <w:r>
+        <w:t>.</w:t>
+      </w:r>
+      <w:r>
+        <w:br/>
+      </w:r>
+    </w:p>
     <w:sectPr>
-      <w:footerReference w:type="default" r:id="rId23"/>
+      <w:footerReference w:type="default" r:id="rId25"/>
       <w:pgSz w:w="11906" w:h="16838"/>
       <w:pgMar w:top="1134" w:right="1417" w:bottom="1417" w:left="1417" w:header="708" w:footer="708" w:gutter="0"/>
       <w:pgNumType w:start="0"/>
@@ -2407,6 +2568,95 @@
     </w:lvl>
   </w:abstractNum>
   <w:abstractNum w:abstractNumId="3" w15:restartNumberingAfterBreak="0">
+    <w:nsid w:val="25D4688A"/>
+    <w:multiLevelType w:val="hybridMultilevel"/>
+    <w:tmpl w:val="3B3606F0"/>
+    <w:lvl w:ilvl="0" w:tplc="DC5AFD9E">
+      <w:start w:val="1"/>
+      <w:numFmt w:val="decimal"/>
+      <w:lvlText w:val="%1.)"/>
+      <w:lvlJc w:val="left"/>
+      <w:pPr>
+        <w:ind w:left="720" w:hanging="360"/>
+      </w:pPr>
+      <w:rPr>
+        <w:rFonts w:hint="default"/>
+      </w:rPr>
+    </w:lvl>
+    <w:lvl w:ilvl="1" w:tplc="04070019" w:tentative="1">
+      <w:start w:val="1"/>
+      <w:numFmt w:val="lowerLetter"/>
+      <w:lvlText w:val="%2."/>
+      <w:lvlJc w:val="left"/>
+      <w:pPr>
+        <w:ind w:left="1440" w:hanging="360"/>
+      </w:pPr>
+    </w:lvl>
+    <w:lvl w:ilvl="2" w:tplc="0407001B" w:tentative="1">
+      <w:start w:val="1"/>
+      <w:numFmt w:val="lowerRoman"/>
+      <w:lvlText w:val="%3."/>
+      <w:lvlJc w:val="right"/>
+      <w:pPr>
+        <w:ind w:left="2160" w:hanging="180"/>
+      </w:pPr>
+    </w:lvl>
+    <w:lvl w:ilvl="3" w:tplc="0407000F" w:tentative="1">
+      <w:start w:val="1"/>
+      <w:numFmt w:val="decimal"/>
+      <w:lvlText w:val="%4."/>
+      <w:lvlJc w:val="left"/>
+      <w:pPr>
+        <w:ind w:left="2880" w:hanging="360"/>
+      </w:pPr>
+    </w:lvl>
+    <w:lvl w:ilvl="4" w:tplc="04070019" w:tentative="1">
+      <w:start w:val="1"/>
+      <w:numFmt w:val="lowerLetter"/>
+      <w:lvlText w:val="%5."/>
+      <w:lvlJc w:val="left"/>
+      <w:pPr>
+        <w:ind w:left="3600" w:hanging="360"/>
+      </w:pPr>
+    </w:lvl>
+    <w:lvl w:ilvl="5" w:tplc="0407001B" w:tentative="1">
+      <w:start w:val="1"/>
+      <w:numFmt w:val="lowerRoman"/>
+      <w:lvlText w:val="%6."/>
+      <w:lvlJc w:val="right"/>
+      <w:pPr>
+        <w:ind w:left="4320" w:hanging="180"/>
+      </w:pPr>
+    </w:lvl>
+    <w:lvl w:ilvl="6" w:tplc="0407000F" w:tentative="1">
+      <w:start w:val="1"/>
+      <w:numFmt w:val="decimal"/>
+      <w:lvlText w:val="%7."/>
+      <w:lvlJc w:val="left"/>
+      <w:pPr>
+        <w:ind w:left="5040" w:hanging="360"/>
+      </w:pPr>
+    </w:lvl>
+    <w:lvl w:ilvl="7" w:tplc="04070019" w:tentative="1">
+      <w:start w:val="1"/>
+      <w:numFmt w:val="lowerLetter"/>
+      <w:lvlText w:val="%8."/>
+      <w:lvlJc w:val="left"/>
+      <w:pPr>
+        <w:ind w:left="5760" w:hanging="360"/>
+      </w:pPr>
+    </w:lvl>
+    <w:lvl w:ilvl="8" w:tplc="0407001B" w:tentative="1">
+      <w:start w:val="1"/>
+      <w:numFmt w:val="lowerRoman"/>
+      <w:lvlText w:val="%9."/>
+      <w:lvlJc w:val="right"/>
+      <w:pPr>
+        <w:ind w:left="6480" w:hanging="180"/>
+      </w:pPr>
+    </w:lvl>
+  </w:abstractNum>
+  <w:abstractNum w:abstractNumId="4" w15:restartNumberingAfterBreak="0">
     <w:nsid w:val="262504F8"/>
     <w:multiLevelType w:val="hybridMultilevel"/>
     <w:tmpl w:val="9E140532"/>
@@ -2519,7 +2769,7 @@
       </w:rPr>
     </w:lvl>
   </w:abstractNum>
-  <w:abstractNum w:abstractNumId="4" w15:restartNumberingAfterBreak="0">
+  <w:abstractNum w:abstractNumId="5" w15:restartNumberingAfterBreak="0">
     <w:nsid w:val="295C68DA"/>
     <w:multiLevelType w:val="hybridMultilevel"/>
     <w:tmpl w:val="6D4EAB4C"/>
@@ -2605,7 +2855,7 @@
       </w:pPr>
     </w:lvl>
   </w:abstractNum>
-  <w:abstractNum w:abstractNumId="5" w15:restartNumberingAfterBreak="0">
+  <w:abstractNum w:abstractNumId="6" w15:restartNumberingAfterBreak="0">
     <w:nsid w:val="2ACE4F84"/>
     <w:multiLevelType w:val="hybridMultilevel"/>
     <w:tmpl w:val="6726AB94"/>
@@ -2718,7 +2968,7 @@
       </w:rPr>
     </w:lvl>
   </w:abstractNum>
-  <w:abstractNum w:abstractNumId="6" w15:restartNumberingAfterBreak="0">
+  <w:abstractNum w:abstractNumId="7" w15:restartNumberingAfterBreak="0">
     <w:nsid w:val="35803E32"/>
     <w:multiLevelType w:val="hybridMultilevel"/>
     <w:tmpl w:val="931891D0"/>
@@ -2804,7 +3054,7 @@
       </w:pPr>
     </w:lvl>
   </w:abstractNum>
-  <w:abstractNum w:abstractNumId="7" w15:restartNumberingAfterBreak="0">
+  <w:abstractNum w:abstractNumId="8" w15:restartNumberingAfterBreak="0">
     <w:nsid w:val="3FCD4BAE"/>
     <w:multiLevelType w:val="hybridMultilevel"/>
     <w:tmpl w:val="697AD940"/>
@@ -2893,7 +3143,7 @@
       </w:pPr>
     </w:lvl>
   </w:abstractNum>
-  <w:abstractNum w:abstractNumId="8" w15:restartNumberingAfterBreak="0">
+  <w:abstractNum w:abstractNumId="9" w15:restartNumberingAfterBreak="0">
     <w:nsid w:val="450F14BB"/>
     <w:multiLevelType w:val="hybridMultilevel"/>
     <w:tmpl w:val="68B68AA0"/>
@@ -2982,7 +3232,7 @@
       </w:pPr>
     </w:lvl>
   </w:abstractNum>
-  <w:abstractNum w:abstractNumId="9" w15:restartNumberingAfterBreak="0">
+  <w:abstractNum w:abstractNumId="10" w15:restartNumberingAfterBreak="0">
     <w:nsid w:val="53D13962"/>
     <w:multiLevelType w:val="multilevel"/>
     <w:tmpl w:val="D09EFAA2"/>
@@ -3103,7 +3353,7 @@
       </w:rPr>
     </w:lvl>
   </w:abstractNum>
-  <w:abstractNum w:abstractNumId="10" w15:restartNumberingAfterBreak="0">
+  <w:abstractNum w:abstractNumId="11" w15:restartNumberingAfterBreak="0">
     <w:nsid w:val="5D8D2AB5"/>
     <w:multiLevelType w:val="hybridMultilevel"/>
     <w:tmpl w:val="82FCA73C"/>
@@ -3192,7 +3442,7 @@
       </w:pPr>
     </w:lvl>
   </w:abstractNum>
-  <w:abstractNum w:abstractNumId="11" w15:restartNumberingAfterBreak="0">
+  <w:abstractNum w:abstractNumId="12" w15:restartNumberingAfterBreak="0">
     <w:nsid w:val="655F407B"/>
     <w:multiLevelType w:val="hybridMultilevel"/>
     <w:tmpl w:val="29D661D4"/>
@@ -3305,7 +3555,7 @@
       </w:rPr>
     </w:lvl>
   </w:abstractNum>
-  <w:abstractNum w:abstractNumId="12" w15:restartNumberingAfterBreak="0">
+  <w:abstractNum w:abstractNumId="13" w15:restartNumberingAfterBreak="0">
     <w:nsid w:val="66D0091D"/>
     <w:multiLevelType w:val="multilevel"/>
     <w:tmpl w:val="514EA088"/>
@@ -3391,7 +3641,7 @@
       </w:pPr>
     </w:lvl>
   </w:abstractNum>
-  <w:abstractNum w:abstractNumId="13" w15:restartNumberingAfterBreak="0">
+  <w:abstractNum w:abstractNumId="14" w15:restartNumberingAfterBreak="0">
     <w:nsid w:val="713A0300"/>
     <w:multiLevelType w:val="hybridMultilevel"/>
     <w:tmpl w:val="68B4631E"/>
@@ -3503,7 +3753,7 @@
       </w:rPr>
     </w:lvl>
   </w:abstractNum>
-  <w:abstractNum w:abstractNumId="14" w15:restartNumberingAfterBreak="0">
+  <w:abstractNum w:abstractNumId="15" w15:restartNumberingAfterBreak="0">
     <w:nsid w:val="7B751612"/>
     <w:multiLevelType w:val="hybridMultilevel"/>
     <w:tmpl w:val="0BB69924"/>
@@ -3592,7 +3842,7 @@
       </w:pPr>
     </w:lvl>
   </w:abstractNum>
-  <w:abstractNum w:abstractNumId="15" w15:restartNumberingAfterBreak="0">
+  <w:abstractNum w:abstractNumId="16" w15:restartNumberingAfterBreak="0">
     <w:nsid w:val="7DC1345E"/>
     <w:multiLevelType w:val="hybridMultilevel"/>
     <w:tmpl w:val="8E34E2EA"/>
@@ -3705,7 +3955,7 @@
       </w:rPr>
     </w:lvl>
   </w:abstractNum>
-  <w:abstractNum w:abstractNumId="16" w15:restartNumberingAfterBreak="0">
+  <w:abstractNum w:abstractNumId="17" w15:restartNumberingAfterBreak="0">
     <w:nsid w:val="7E87672A"/>
     <w:multiLevelType w:val="hybridMultilevel"/>
     <w:tmpl w:val="2C1C8CA0"/>
@@ -3796,7 +4046,7 @@
     </w:lvl>
   </w:abstractNum>
   <w:num w:numId="1">
-    <w:abstractNumId w:val="4"/>
+    <w:abstractNumId w:val="5"/>
     <w:lvlOverride w:ilvl="0">
       <w:startOverride w:val="1"/>
     </w:lvlOverride>
@@ -3826,7 +4076,7 @@
     </w:lvlOverride>
   </w:num>
   <w:num w:numId="2">
-    <w:abstractNumId w:val="6"/>
+    <w:abstractNumId w:val="7"/>
     <w:lvlOverride w:ilvl="0">
       <w:startOverride w:val="1"/>
     </w:lvlOverride>
@@ -3856,34 +4106,34 @@
     </w:lvlOverride>
   </w:num>
   <w:num w:numId="3">
-    <w:abstractNumId w:val="5"/>
+    <w:abstractNumId w:val="6"/>
   </w:num>
   <w:num w:numId="4">
     <w:abstractNumId w:val="1"/>
   </w:num>
   <w:num w:numId="5">
-    <w:abstractNumId w:val="3"/>
+    <w:abstractNumId w:val="4"/>
   </w:num>
   <w:num w:numId="6">
-    <w:abstractNumId w:val="15"/>
+    <w:abstractNumId w:val="16"/>
   </w:num>
   <w:num w:numId="7">
     <w:abstractNumId w:val="2"/>
   </w:num>
   <w:num w:numId="8">
-    <w:abstractNumId w:val="12"/>
+    <w:abstractNumId w:val="13"/>
   </w:num>
   <w:num w:numId="9">
-    <w:abstractNumId w:val="9"/>
+    <w:abstractNumId w:val="10"/>
   </w:num>
   <w:num w:numId="10">
-    <w:abstractNumId w:val="10"/>
+    <w:abstractNumId w:val="11"/>
   </w:num>
   <w:num w:numId="11">
-    <w:abstractNumId w:val="4"/>
+    <w:abstractNumId w:val="5"/>
   </w:num>
   <w:num w:numId="12">
-    <w:abstractNumId w:val="9"/>
+    <w:abstractNumId w:val="10"/>
     <w:lvlOverride w:ilvl="0">
       <w:startOverride w:val="1"/>
     </w:lvlOverride>
@@ -3913,28 +4163,28 @@
     </w:lvlOverride>
   </w:num>
   <w:num w:numId="13">
-    <w:abstractNumId w:val="13"/>
+    <w:abstractNumId w:val="14"/>
   </w:num>
   <w:num w:numId="14">
-    <w:abstractNumId w:val="16"/>
+    <w:abstractNumId w:val="17"/>
   </w:num>
   <w:num w:numId="15">
-    <w:abstractNumId w:val="11"/>
+    <w:abstractNumId w:val="12"/>
   </w:num>
   <w:num w:numId="16">
-    <w:abstractNumId w:val="14"/>
+    <w:abstractNumId w:val="15"/>
   </w:num>
   <w:num w:numId="17">
     <w:abstractNumId w:val="0"/>
   </w:num>
   <w:num w:numId="18">
-    <w:abstractNumId w:val="7"/>
+    <w:abstractNumId w:val="8"/>
   </w:num>
   <w:num w:numId="19">
-    <w:abstractNumId w:val="8"/>
+    <w:abstractNumId w:val="9"/>
   </w:num>
   <w:num w:numId="20">
-    <w:abstractNumId w:val="9"/>
+    <w:abstractNumId w:val="10"/>
     <w:lvlOverride w:ilvl="0">
       <w:startOverride w:val="1"/>
     </w:lvlOverride>
@@ -3962,6 +4212,9 @@
     <w:lvlOverride w:ilvl="8">
       <w:startOverride w:val="1"/>
     </w:lvlOverride>
+  </w:num>
+  <w:num w:numId="21">
+    <w:abstractNumId w:val="3"/>
   </w:num>
 </w:numbering>
 </file>
@@ -5614,7 +5867,7 @@
 </file>
 
 <file path=customXml/itemProps2.xml><?xml version="1.0" encoding="utf-8"?>
-<ds:datastoreItem xmlns:ds="http://schemas.openxmlformats.org/officeDocument/2006/customXml" ds:itemID="{7763125B-1659-4C2A-8E31-413326C2308B}">
+<ds:datastoreItem xmlns:ds="http://schemas.openxmlformats.org/officeDocument/2006/customXml" ds:itemID="{CEC414AA-0FD4-4765-B9CA-BB2AA886D20C}">
   <ds:schemaRefs>
     <ds:schemaRef ds:uri="http://schemas.openxmlformats.org/officeDocument/2006/bibliography"/>
   </ds:schemaRefs>

</xml_diff>